<commit_message>
edits to the lab report doc
</commit_message>
<xml_diff>
--- a/Lab09Report.docx
+++ b/Lab09Report.docx
@@ -483,7 +483,7 @@
           <w:sz w:val="24"/>
           <w:szCs w:val="24"/>
         </w:rPr>
-        <w:t>I have pushed my code to GitHub for grading (Check box if true).</w:t>
+        <w:t>I have pushed my code to GitHub for grading (</w:t>
       </w:r>
       <w:r>
         <w:rPr>
@@ -492,35 +492,26 @@
           <w:sz w:val="24"/>
           <w:szCs w:val="24"/>
         </w:rPr>
-        <w:t xml:space="preserve">  </w:t>
-      </w:r>
-      <w:sdt>
-        <w:sdtPr>
-          <w:rPr>
-            <w:rFonts w:ascii="Times New Roman" w:eastAsia="Times New Roman" w:hAnsi="Times New Roman"/>
-            <w:color w:val="000000"/>
-            <w:sz w:val="24"/>
-            <w:szCs w:val="24"/>
-          </w:rPr>
-          <w:id w:val="69114239"/>
-          <w14:checkbox>
-            <w14:checked w14:val="0"/>
-            <w14:checkedState w14:val="2612" w14:font="MS Gothic"/>
-            <w14:uncheckedState w14:val="2610" w14:font="MS Gothic"/>
-          </w14:checkbox>
-        </w:sdtPr>
-        <w:sdtContent>
-          <w:r>
-            <w:rPr>
-              <w:rFonts w:ascii="Times New Roman" w:eastAsia="Times New Roman" w:hAnsi="Times New Roman" w:hint="eastAsia"/>
-              <w:color w:val="000000"/>
-              <w:sz w:val="24"/>
-              <w:szCs w:val="24"/>
-            </w:rPr>
-            <w:t>☐</w:t>
-          </w:r>
-        </w:sdtContent>
-      </w:sdt>
+        <w:t xml:space="preserve">Write yes </w:t>
+      </w:r>
+      <w:r>
+        <w:rPr>
+          <w:rFonts w:ascii="Times New Roman" w:eastAsia="Times New Roman" w:hAnsi="Times New Roman"/>
+          <w:color w:val="000000"/>
+          <w:sz w:val="24"/>
+          <w:szCs w:val="24"/>
+        </w:rPr>
+        <w:t>if true)</w:t>
+      </w:r>
+      <w:r>
+        <w:rPr>
+          <w:rFonts w:ascii="Times New Roman" w:eastAsia="Times New Roman" w:hAnsi="Times New Roman"/>
+          <w:color w:val="000000"/>
+          <w:sz w:val="24"/>
+          <w:szCs w:val="24"/>
+        </w:rPr>
+        <w:t>: ____</w:t>
+      </w:r>
     </w:p>
     <w:p>
       <w:pPr>
@@ -748,7 +739,7 @@
           <w:sz w:val="24"/>
           <w:szCs w:val="24"/>
         </w:rPr>
-        <w:t>1</w:t>
+        <w:t>2</w:t>
       </w:r>
       <w:r>
         <w:rPr>
@@ -814,7 +805,7 @@
           <w:sz w:val="24"/>
           <w:szCs w:val="24"/>
         </w:rPr>
-        <w:t>2</w:t>
+        <w:t>3</w:t>
       </w:r>
       <w:r>
         <w:rPr>
@@ -879,7 +870,7 @@
           <w:sz w:val="24"/>
           <w:szCs w:val="24"/>
         </w:rPr>
-        <w:t>3</w:t>
+        <w:t>4</w:t>
       </w:r>
       <w:r>
         <w:rPr>
@@ -944,7 +935,7 @@
           <w:sz w:val="24"/>
           <w:szCs w:val="24"/>
         </w:rPr>
-        <w:t>4</w:t>
+        <w:t>5</w:t>
       </w:r>
       <w:r>
         <w:rPr>

</xml_diff>